<commit_message>
Updated index.html and favicon
</commit_message>
<xml_diff>
--- a/src/assets/resume.docx
+++ b/src/assets/resume.docx
@@ -161,7 +161,24 @@
           <w:vertAlign w:val="baseline"/>
           <w:rtl w:val="0"/>
         </w:rPr>
-        <w:t xml:space="preserve"> </w:t>
+        <w:t xml:space="preserve"> | </w:t>
+      </w:r>
+      <w:hyperlink r:id="rId7">
+        <w:r>
+          <w:rPr>
+            <w:color w:val="1155cc"/>
+            <w:sz w:val="20"/>
+            <w:szCs w:val="20"/>
+            <w:u w:val="single"/>
+            <w:rtl w:val="0"/>
+          </w:rPr>
+          <w:t xml:space="preserve">PRAFULDAS M M | Portfolio</w:t>
+        </w:r>
+      </w:hyperlink>
+      <w:r>
+        <w:rPr>
+          <w:rtl w:val="0"/>
+        </w:rPr>
       </w:r>
     </w:p>
     <w:p>
@@ -739,7 +756,31 @@
           <w:vertAlign w:val="baseline"/>
           <w:rtl w:val="0"/>
         </w:rPr>
-        <w:t xml:space="preserve">SQL databases (MySQL, PostgreSQL, SQLite)</w:t>
+        <w:t xml:space="preserve">SQL database M</w:t>
+      </w:r>
+      <w:r>
+        <w:rPr>
+          <w:b w:val="1"/>
+          <w:rtl w:val="0"/>
+        </w:rPr>
+        <w:t xml:space="preserve">S</w:t>
+      </w:r>
+      <w:r>
+        <w:rPr>
+          <w:rFonts w:ascii="Cambria" w:cs="Cambria" w:eastAsia="Cambria" w:hAnsi="Cambria"/>
+          <w:b w:val="1"/>
+          <w:i w:val="0"/>
+          <w:smallCaps w:val="0"/>
+          <w:strike w:val="0"/>
+          <w:color w:val="404040"/>
+          <w:sz w:val="22"/>
+          <w:szCs w:val="22"/>
+          <w:u w:val="none"/>
+          <w:shd w:fill="auto" w:val="clear"/>
+          <w:vertAlign w:val="baseline"/>
+          <w:rtl w:val="0"/>
+        </w:rPr>
+        <w:t xml:space="preserve">SQL</w:t>
       </w:r>
       <w:r>
         <w:rPr>
@@ -2121,7 +2162,7 @@
           <w:vertAlign w:val="baseline"/>
           <w:rtl w:val="0"/>
         </w:rPr>
-        <w:t xml:space="preserve">Nsdc Certified Automotive Service Techinican Diploma</w:t>
+        <w:t xml:space="preserve">Nsdc Certified Automotive Service Technician Diploma</w:t>
       </w:r>
     </w:p>
     <w:p>
@@ -2211,8 +2252,42 @@
         <w:t xml:space="preserve">HP Certified Agile Project Management</w:t>
       </w:r>
     </w:p>
+    <w:p>
+      <w:pPr>
+        <w:keepNext w:val="0"/>
+        <w:keepLines w:val="0"/>
+        <w:pageBreakBefore w:val="0"/>
+        <w:widowControl w:val="1"/>
+        <w:numPr>
+          <w:ilvl w:val="0"/>
+          <w:numId w:val="1"/>
+        </w:numPr>
+        <w:pBdr>
+          <w:top w:space="0" w:sz="0" w:val="nil"/>
+          <w:left w:space="0" w:sz="0" w:val="nil"/>
+          <w:bottom w:space="0" w:sz="0" w:val="nil"/>
+          <w:right w:space="0" w:sz="0" w:val="nil"/>
+          <w:between w:space="0" w:sz="0" w:val="nil"/>
+        </w:pBdr>
+        <w:shd w:fill="auto" w:val="clear"/>
+        <w:spacing w:after="0" w:before="0" w:line="240" w:lineRule="auto"/>
+        <w:ind w:left="720" w:right="0" w:hanging="360"/>
+        <w:jc w:val="left"/>
+        <w:rPr>
+          <w:color w:val="545454"/>
+          <w:u w:val="none"/>
+        </w:rPr>
+      </w:pPr>
+      <w:r>
+        <w:rPr>
+          <w:color w:val="545454"/>
+          <w:rtl w:val="0"/>
+        </w:rPr>
+        <w:t xml:space="preserve">Infosys Springboard Certified React Native</w:t>
+      </w:r>
+    </w:p>
     <w:sectPr>
-      <w:footerReference r:id="rId7" w:type="default"/>
+      <w:footerReference r:id="rId8" w:type="default"/>
       <w:pgSz w:h="15840" w:w="12240" w:orient="portrait"/>
       <w:pgMar w:bottom="864" w:top="1008" w:left="1152" w:right="1152" w:header="288" w:footer="144"/>
       <w:pgNumType w:start="1"/>

</xml_diff>